<commit_message>
Changed presentations #1 & 5. Amended timer task.
</commit_message>
<xml_diff>
--- a/Tasks/task-gui-seconds-counter.docx
+++ b/Tasks/task-gui-seconds-counter.docx
@@ -51,19 +51,7 @@
         <w:rPr>
           <w:lang w:val="ru-RU"/>
         </w:rPr>
-        <w:t xml:space="preserve"> (</w:t>
-      </w:r>
-      <w:r>
-        <w:rPr>
-          <w:lang w:val="ru-RU"/>
-        </w:rPr>
-        <w:t>секундомер</w:t>
-      </w:r>
-      <w:r>
-        <w:rPr>
-          <w:lang w:val="ru-RU"/>
-        </w:rPr>
-        <w:t>)</w:t>
+        <w:t xml:space="preserve"> (секундомер)</w:t>
       </w:r>
     </w:p>
     <w:p>
@@ -146,8 +134,6 @@
         </w:rPr>
         <w:t xml:space="preserve"> которое генерируется один раз в секунду. Для </w:t>
       </w:r>
-      <w:bookmarkStart w:id="0" w:name="_GoBack"/>
-      <w:bookmarkEnd w:id="0"/>
       <w:r>
         <w:rPr>
           <w:lang w:val="ru-RU"/>
@@ -269,13 +255,7 @@
         <w:rPr>
           <w:lang w:val="ru-RU"/>
         </w:rPr>
-        <w:t>останавливающий</w:t>
-      </w:r>
-      <w:r>
-        <w:rPr>
-          <w:lang w:val="ru-RU"/>
-        </w:rPr>
-        <w:t xml:space="preserve"> секундомер.</w:t>
+        <w:t>останавливающий секундомер.</w:t>
       </w:r>
     </w:p>
     <w:p>
@@ -823,7 +803,272 @@
         <w:t>сбрасывает значение секундмера в 0.</w:t>
       </w:r>
     </w:p>
-    <w:p/>
+    <w:p>
+      <w:pPr>
+        <w:pStyle w:val="Heading2"/>
+        <w:rPr>
+          <w:lang w:val="ru-RU"/>
+        </w:rPr>
+      </w:pPr>
+      <w:r>
+        <w:rPr>
+          <w:lang w:val="ru-RU"/>
+        </w:rPr>
+        <w:t>Советы по коду</w:t>
+      </w:r>
+    </w:p>
+    <w:p>
+      <w:pPr>
+        <w:pStyle w:val="ListParagraph"/>
+        <w:numPr>
+          <w:ilvl w:val="0"/>
+          <w:numId w:val="3"/>
+        </w:numPr>
+        <w:rPr>
+          <w:lang w:val="ru-RU"/>
+        </w:rPr>
+      </w:pPr>
+      <w:r>
+        <w:rPr>
+          <w:lang w:val="ru-RU"/>
+        </w:rPr>
+        <w:t xml:space="preserve">Работа с </w:t>
+      </w:r>
+      <w:r>
+        <w:rPr>
+          <w:lang w:val="ru-RU"/>
+        </w:rPr>
+        <w:t>класс</w:t>
+      </w:r>
+      <w:r>
+        <w:rPr>
+          <w:lang w:val="ru-RU"/>
+        </w:rPr>
+        <w:t xml:space="preserve">ом </w:t>
+      </w:r>
+      <w:r>
+        <w:t>System</w:t>
+      </w:r>
+      <w:r>
+        <w:rPr>
+          <w:lang w:val="ru-RU"/>
+        </w:rPr>
+        <w:t>.</w:t>
+      </w:r>
+      <w:r>
+        <w:t>Threading</w:t>
+      </w:r>
+      <w:r>
+        <w:rPr>
+          <w:lang w:val="ru-RU"/>
+        </w:rPr>
+        <w:t>.</w:t>
+      </w:r>
+      <w:r>
+        <w:t>Timer</w:t>
+      </w:r>
+    </w:p>
+    <w:p>
+      <w:pPr>
+        <w:pStyle w:val="ListParagraph"/>
+        <w:numPr>
+          <w:ilvl w:val="1"/>
+          <w:numId w:val="3"/>
+        </w:numPr>
+        <w:rPr>
+          <w:lang w:val="ru-RU"/>
+        </w:rPr>
+      </w:pPr>
+      <w:r>
+        <w:rPr>
+          <w:lang w:val="ru-RU"/>
+        </w:rPr>
+        <w:t xml:space="preserve">Создание нового экземпляра - </w:t>
+      </w:r>
+      <w:r>
+        <w:rPr>
+          <w:lang w:val="ru-RU"/>
+        </w:rPr>
+        <w:t>System.Threading.Timer(OnTick, null, 0, 1000);</w:t>
+      </w:r>
+    </w:p>
+    <w:p>
+      <w:pPr>
+        <w:pStyle w:val="ListParagraph"/>
+        <w:numPr>
+          <w:ilvl w:val="1"/>
+          <w:numId w:val="3"/>
+        </w:numPr>
+      </w:pPr>
+      <w:r>
+        <w:rPr>
+          <w:lang w:val="ru-RU"/>
+        </w:rPr>
+        <w:t>Останов</w:t>
+      </w:r>
+      <w:r>
+        <w:t xml:space="preserve"> </w:t>
+      </w:r>
+      <w:r>
+        <w:rPr>
+          <w:lang w:val="ru-RU"/>
+        </w:rPr>
+        <w:t>таймера</w:t>
+      </w:r>
+      <w:r>
+        <w:t xml:space="preserve"> – </w:t>
+      </w:r>
+      <w:proofErr w:type="spellStart"/>
+      <w:r>
+        <w:t>timer.Change</w:t>
+      </w:r>
+      <w:proofErr w:type="spellEnd"/>
+      <w:r>
+        <w:t xml:space="preserve">(0, </w:t>
+      </w:r>
+      <w:proofErr w:type="spellStart"/>
+      <w:r>
+        <w:t>System.Threading.Timeout.Infinite</w:t>
+      </w:r>
+      <w:proofErr w:type="spellEnd"/>
+      <w:r>
+        <w:t>)</w:t>
+      </w:r>
+    </w:p>
+    <w:p>
+      <w:pPr>
+        <w:pStyle w:val="ListParagraph"/>
+        <w:numPr>
+          <w:ilvl w:val="0"/>
+          <w:numId w:val="3"/>
+        </w:numPr>
+      </w:pPr>
+      <w:r>
+        <w:rPr>
+          <w:lang w:val="ru-RU"/>
+        </w:rPr>
+        <w:t xml:space="preserve">Работа с </w:t>
+      </w:r>
+      <w:proofErr w:type="spellStart"/>
+      <w:r>
+        <w:t>TimeSpan</w:t>
+      </w:r>
+      <w:proofErr w:type="spellEnd"/>
+    </w:p>
+    <w:p>
+      <w:pPr>
+        <w:pStyle w:val="ListParagraph"/>
+        <w:numPr>
+          <w:ilvl w:val="1"/>
+          <w:numId w:val="3"/>
+        </w:numPr>
+        <w:rPr>
+          <w:lang w:val="ru-RU"/>
+        </w:rPr>
+      </w:pPr>
+      <w:r>
+        <w:rPr>
+          <w:lang w:val="ru-RU"/>
+        </w:rPr>
+        <w:t xml:space="preserve">Создание нового экземпляра </w:t>
+      </w:r>
+      <w:r>
+        <w:t>new</w:t>
+      </w:r>
+      <w:r>
+        <w:rPr>
+          <w:lang w:val="ru-RU"/>
+        </w:rPr>
+        <w:t xml:space="preserve"> </w:t>
+      </w:r>
+      <w:proofErr w:type="spellStart"/>
+      <w:r>
+        <w:t>TimeSpan</w:t>
+      </w:r>
+      <w:proofErr w:type="spellEnd"/>
+      <w:r>
+        <w:rPr>
+          <w:lang w:val="ru-RU"/>
+        </w:rPr>
+        <w:t>(</w:t>
+      </w:r>
+      <w:r>
+        <w:rPr>
+          <w:lang w:val="ru-RU"/>
+        </w:rPr>
+        <w:t>часы, минуты, секунды)</w:t>
+      </w:r>
+    </w:p>
+    <w:p>
+      <w:pPr>
+        <w:pStyle w:val="ListParagraph"/>
+        <w:numPr>
+          <w:ilvl w:val="1"/>
+          <w:numId w:val="3"/>
+        </w:numPr>
+        <w:rPr>
+          <w:lang w:val="ru-RU"/>
+        </w:rPr>
+      </w:pPr>
+      <w:r>
+        <w:rPr>
+          <w:lang w:val="ru-RU"/>
+        </w:rPr>
+        <w:t xml:space="preserve">Добавление одного интервала времени к другому </w:t>
+      </w:r>
+      <w:r>
+        <w:t>interval</w:t>
+      </w:r>
+      <w:r>
+        <w:rPr>
+          <w:lang w:val="ru-RU"/>
+        </w:rPr>
+        <w:t>.</w:t>
+      </w:r>
+      <w:r>
+        <w:t>Add</w:t>
+      </w:r>
+      <w:r>
+        <w:rPr>
+          <w:lang w:val="ru-RU"/>
+        </w:rPr>
+        <w:t>(</w:t>
+      </w:r>
+      <w:r>
+        <w:t>new</w:t>
+      </w:r>
+      <w:r>
+        <w:rPr>
+          <w:lang w:val="ru-RU"/>
+        </w:rPr>
+        <w:t xml:space="preserve"> </w:t>
+      </w:r>
+      <w:proofErr w:type="spellStart"/>
+      <w:r>
+        <w:t>TimeSpan</w:t>
+      </w:r>
+      <w:proofErr w:type="spellEnd"/>
+      <w:r>
+        <w:rPr>
+          <w:lang w:val="ru-RU"/>
+        </w:rPr>
+        <w:t>(</w:t>
+      </w:r>
+      <w:r>
+        <w:rPr>
+          <w:lang w:val="ru-RU"/>
+        </w:rPr>
+        <w:t>часы, минуты, секунды)</w:t>
+      </w:r>
+      <w:r>
+        <w:rPr>
+          <w:lang w:val="ru-RU"/>
+        </w:rPr>
+        <w:t>);</w:t>
+      </w:r>
+      <w:bookmarkStart w:id="0" w:name="_GoBack"/>
+      <w:bookmarkEnd w:id="0"/>
+    </w:p>
     <w:sectPr>
       <w:pgSz w:w="12240" w:h="15840"/>
       <w:pgMar w:top="1134" w:right="850" w:bottom="1134" w:left="1701" w:header="708" w:footer="708" w:gutter="0"/>
@@ -837,6 +1082,119 @@
 <file path=word/numbering.xml><?xml version="1.0" encoding="utf-8"?>
 <w:numbering xmlns:wpc="http://schemas.microsoft.com/office/word/2010/wordprocessingCanvas" xmlns:mc="http://schemas.openxmlformats.org/markup-compatibility/2006" xmlns:o="urn:schemas-microsoft-com:office:office" xmlns:r="http://schemas.openxmlformats.org/officeDocument/2006/relationships" xmlns:m="http://schemas.openxmlformats.org/officeDocument/2006/math" xmlns:v="urn:schemas-microsoft-com:vml" xmlns:wp14="http://schemas.microsoft.com/office/word/2010/wordprocessingDrawing" xmlns:wp="http://schemas.openxmlformats.org/drawingml/2006/wordprocessingDrawing" xmlns:w10="urn:schemas-microsoft-com:office:word" xmlns:w="http://schemas.openxmlformats.org/wordprocessingml/2006/main" xmlns:w14="http://schemas.microsoft.com/office/word/2010/wordml" xmlns:wpg="http://schemas.microsoft.com/office/word/2010/wordprocessingGroup" xmlns:wpi="http://schemas.microsoft.com/office/word/2010/wordprocessingInk" xmlns:wne="http://schemas.microsoft.com/office/word/2006/wordml" xmlns:wps="http://schemas.microsoft.com/office/word/2010/wordprocessingShape" mc:Ignorable="w14 wp14">
   <w:abstractNum w:abstractNumId="0">
+    <w:nsid w:val="00DA529E"/>
+    <w:multiLevelType w:val="hybridMultilevel"/>
+    <w:tmpl w:val="71869426"/>
+    <w:lvl w:ilvl="0" w:tplc="04090001">
+      <w:start w:val="1"/>
+      <w:numFmt w:val="bullet"/>
+      <w:lvlText w:val=""/>
+      <w:lvlJc w:val="left"/>
+      <w:pPr>
+        <w:ind w:left="720" w:hanging="360"/>
+      </w:pPr>
+      <w:rPr>
+        <w:rFonts w:ascii="Symbol" w:hAnsi="Symbol" w:hint="default"/>
+      </w:rPr>
+    </w:lvl>
+    <w:lvl w:ilvl="1" w:tplc="04090003">
+      <w:start w:val="1"/>
+      <w:numFmt w:val="bullet"/>
+      <w:lvlText w:val="o"/>
+      <w:lvlJc w:val="left"/>
+      <w:pPr>
+        <w:ind w:left="1440" w:hanging="360"/>
+      </w:pPr>
+      <w:rPr>
+        <w:rFonts w:ascii="Courier New" w:hAnsi="Courier New" w:cs="Courier New" w:hint="default"/>
+      </w:rPr>
+    </w:lvl>
+    <w:lvl w:ilvl="2" w:tplc="04090005" w:tentative="1">
+      <w:start w:val="1"/>
+      <w:numFmt w:val="bullet"/>
+      <w:lvlText w:val=""/>
+      <w:lvlJc w:val="left"/>
+      <w:pPr>
+        <w:ind w:left="2160" w:hanging="360"/>
+      </w:pPr>
+      <w:rPr>
+        <w:rFonts w:ascii="Wingdings" w:hAnsi="Wingdings" w:hint="default"/>
+      </w:rPr>
+    </w:lvl>
+    <w:lvl w:ilvl="3" w:tplc="04090001" w:tentative="1">
+      <w:start w:val="1"/>
+      <w:numFmt w:val="bullet"/>
+      <w:lvlText w:val=""/>
+      <w:lvlJc w:val="left"/>
+      <w:pPr>
+        <w:ind w:left="2880" w:hanging="360"/>
+      </w:pPr>
+      <w:rPr>
+        <w:rFonts w:ascii="Symbol" w:hAnsi="Symbol" w:hint="default"/>
+      </w:rPr>
+    </w:lvl>
+    <w:lvl w:ilvl="4" w:tplc="04090003" w:tentative="1">
+      <w:start w:val="1"/>
+      <w:numFmt w:val="bullet"/>
+      <w:lvlText w:val="o"/>
+      <w:lvlJc w:val="left"/>
+      <w:pPr>
+        <w:ind w:left="3600" w:hanging="360"/>
+      </w:pPr>
+      <w:rPr>
+        <w:rFonts w:ascii="Courier New" w:hAnsi="Courier New" w:cs="Courier New" w:hint="default"/>
+      </w:rPr>
+    </w:lvl>
+    <w:lvl w:ilvl="5" w:tplc="04090005" w:tentative="1">
+      <w:start w:val="1"/>
+      <w:numFmt w:val="bullet"/>
+      <w:lvlText w:val=""/>
+      <w:lvlJc w:val="left"/>
+      <w:pPr>
+        <w:ind w:left="4320" w:hanging="360"/>
+      </w:pPr>
+      <w:rPr>
+        <w:rFonts w:ascii="Wingdings" w:hAnsi="Wingdings" w:hint="default"/>
+      </w:rPr>
+    </w:lvl>
+    <w:lvl w:ilvl="6" w:tplc="04090001" w:tentative="1">
+      <w:start w:val="1"/>
+      <w:numFmt w:val="bullet"/>
+      <w:lvlText w:val=""/>
+      <w:lvlJc w:val="left"/>
+      <w:pPr>
+        <w:ind w:left="5040" w:hanging="360"/>
+      </w:pPr>
+      <w:rPr>
+        <w:rFonts w:ascii="Symbol" w:hAnsi="Symbol" w:hint="default"/>
+      </w:rPr>
+    </w:lvl>
+    <w:lvl w:ilvl="7" w:tplc="04090003" w:tentative="1">
+      <w:start w:val="1"/>
+      <w:numFmt w:val="bullet"/>
+      <w:lvlText w:val="o"/>
+      <w:lvlJc w:val="left"/>
+      <w:pPr>
+        <w:ind w:left="5760" w:hanging="360"/>
+      </w:pPr>
+      <w:rPr>
+        <w:rFonts w:ascii="Courier New" w:hAnsi="Courier New" w:cs="Courier New" w:hint="default"/>
+      </w:rPr>
+    </w:lvl>
+    <w:lvl w:ilvl="8" w:tplc="04090005" w:tentative="1">
+      <w:start w:val="1"/>
+      <w:numFmt w:val="bullet"/>
+      <w:lvlText w:val=""/>
+      <w:lvlJc w:val="left"/>
+      <w:pPr>
+        <w:ind w:left="6480" w:hanging="360"/>
+      </w:pPr>
+      <w:rPr>
+        <w:rFonts w:ascii="Wingdings" w:hAnsi="Wingdings" w:hint="default"/>
+      </w:rPr>
+    </w:lvl>
+  </w:abstractNum>
+  <w:abstractNum w:abstractNumId="1">
     <w:nsid w:val="4D2C5DDF"/>
     <w:multiLevelType w:val="hybridMultilevel"/>
     <w:tmpl w:val="F508DFBA"/>
@@ -949,7 +1307,7 @@
       </w:rPr>
     </w:lvl>
   </w:abstractNum>
-  <w:abstractNum w:abstractNumId="1">
+  <w:abstractNum w:abstractNumId="2">
     <w:nsid w:val="73263893"/>
     <w:multiLevelType w:val="hybridMultilevel"/>
     <w:tmpl w:val="247AAA60"/>
@@ -1036,9 +1394,12 @@
     </w:lvl>
   </w:abstractNum>
   <w:num w:numId="1">
+    <w:abstractNumId w:val="2"/>
+  </w:num>
+  <w:num w:numId="2">
     <w:abstractNumId w:val="1"/>
   </w:num>
-  <w:num w:numId="2">
+  <w:num w:numId="3">
     <w:abstractNumId w:val="0"/>
   </w:num>
 </w:numbering>

</xml_diff>